<commit_message>
chg: Added VID Intsum for D3 and CJTF D&G for D4
</commit_message>
<xml_diff>
--- a/INTELLIGENCE/VID/01 WIP/OPAR VID INTSUM D3.docx
+++ b/INTELLIGENCE/VID/01 WIP/OPAR VID INTSUM D3.docx
@@ -170,13 +170,27 @@
           <w:rFonts w:eastAsia="Times New Roman"/>
           <w:lang w:val="en-US"/>
         </w:rPr>
-        <w:t>the last 24 hours (D</w:t>
+        <w:t>the last 24 hours (</w:t>
       </w:r>
       <w:r>
         <w:rPr>
           <w:rFonts w:eastAsia="Times New Roman"/>
           <w:lang w:val="en-US"/>
         </w:rPr>
+        <w:t xml:space="preserve">From </w:t>
+      </w:r>
+      <w:r>
+        <w:rPr>
+          <w:rFonts w:eastAsia="Times New Roman"/>
+          <w:lang w:val="en-US"/>
+        </w:rPr>
+        <w:t>D</w:t>
+      </w:r>
+      <w:r>
+        <w:rPr>
+          <w:rFonts w:eastAsia="Times New Roman"/>
+          <w:lang w:val="en-US"/>
+        </w:rPr>
         <w:t>3</w:t>
       </w:r>
       <w:r>
@@ -189,25 +203,48 @@
     </w:p>
     <w:p>
       <w:pPr>
+        <w:pStyle w:val="Overskrift1"/>
+        <w:rPr>
+          <w:lang w:val="en-US"/>
+        </w:rPr>
+      </w:pPr>
+      <w:r>
+        <w:rPr>
+          <w:lang w:val="en-US"/>
+        </w:rPr>
+        <w:t>Intelligence</w:t>
+      </w:r>
+    </w:p>
+    <w:p>
+      <w:pPr>
+        <w:pStyle w:val="Overskrift2"/>
+        <w:rPr>
+          <w:lang w:val="en-US"/>
+        </w:rPr>
+      </w:pPr>
+      <w:r>
+        <w:rPr>
+          <w:lang w:val="en-US"/>
+        </w:rPr>
+        <w:t>Air</w:t>
+      </w:r>
+    </w:p>
+    <w:p>
+      <w:pPr>
         <w:pStyle w:val="Ingenmellomrom"/>
-        <w:rPr>
-          <w:rFonts w:eastAsia="Times New Roman"/>
-          <w:lang w:val="en-US"/>
-        </w:rPr>
-      </w:pPr>
-    </w:p>
-    <w:p>
-      <w:pPr>
-        <w:pStyle w:val="Overskrift1"/>
-        <w:rPr>
-          <w:lang w:val="en-US"/>
-        </w:rPr>
-      </w:pPr>
-      <w:r>
-        <w:rPr>
-          <w:lang w:val="en-US"/>
-        </w:rPr>
-        <w:t>Intelligence</w:t>
+        <w:numPr>
+          <w:ilvl w:val="0"/>
+          <w:numId w:val="32"/>
+        </w:numPr>
+        <w:rPr>
+          <w:lang w:val="en-US"/>
+        </w:rPr>
+      </w:pPr>
+      <w:r>
+        <w:rPr>
+          <w:lang w:val="en-US"/>
+        </w:rPr>
+        <w:t>NSTR (Nothing Significant To Report)</w:t>
       </w:r>
     </w:p>
     <w:p>
@@ -221,7 +258,7 @@
         <w:rPr>
           <w:lang w:val="en-US"/>
         </w:rPr>
-        <w:t>Air</w:t>
+        <w:t>Surface to Air</w:t>
       </w:r>
     </w:p>
     <w:p>
@@ -235,7 +272,325 @@
         <w:rPr>
           <w:lang w:val="en-US"/>
         </w:rPr>
-        <w:t>SCC WEST status</w:t>
+        <w:t xml:space="preserve">SAMs moving from </w:t>
+      </w:r>
+      <w:proofErr w:type="spellStart"/>
+      <w:r>
+        <w:rPr>
+          <w:lang w:val="en-US"/>
+        </w:rPr>
+        <w:t>Jirah</w:t>
+      </w:r>
+      <w:proofErr w:type="spellEnd"/>
+    </w:p>
+    <w:p>
+      <w:pPr>
+        <w:pStyle w:val="Ingenmellomrom"/>
+        <w:numPr>
+          <w:ilvl w:val="0"/>
+          <w:numId w:val="31"/>
+        </w:numPr>
+        <w:rPr>
+          <w:lang w:val="en-US"/>
+        </w:rPr>
+      </w:pPr>
+      <w:r>
+        <w:rPr>
+          <w:lang w:val="en-US"/>
+        </w:rPr>
+        <w:t xml:space="preserve">VID have credible reporting that indicate that Syria have started moving a SA-2 Battalion away from </w:t>
+      </w:r>
+      <w:proofErr w:type="spellStart"/>
+      <w:r>
+        <w:rPr>
+          <w:lang w:val="en-US"/>
+        </w:rPr>
+        <w:t>Jirah</w:t>
+      </w:r>
+      <w:proofErr w:type="spellEnd"/>
+      <w:r>
+        <w:rPr>
+          <w:lang w:val="en-US"/>
+        </w:rPr>
+        <w:t xml:space="preserve"> airbase. VID have not intelligence on where the SA-2 Battalion has been transported. </w:t>
+      </w:r>
+    </w:p>
+    <w:p>
+      <w:pPr>
+        <w:pStyle w:val="Ingenmellomrom"/>
+        <w:numPr>
+          <w:ilvl w:val="0"/>
+          <w:numId w:val="31"/>
+        </w:numPr>
+        <w:rPr>
+          <w:lang w:val="en-US"/>
+        </w:rPr>
+      </w:pPr>
+      <w:r>
+        <w:rPr>
+          <w:b/>
+          <w:lang w:val="en-US"/>
+        </w:rPr>
+        <w:t>ASSESSMENT:</w:t>
+      </w:r>
+      <w:r>
+        <w:rPr>
+          <w:lang w:val="en-US"/>
+        </w:rPr>
+        <w:t xml:space="preserve"> It is LIKELY that movement of SA-2 away from </w:t>
+      </w:r>
+      <w:proofErr w:type="spellStart"/>
+      <w:r>
+        <w:rPr>
+          <w:lang w:val="en-US"/>
+        </w:rPr>
+        <w:t>Jirah</w:t>
+      </w:r>
+      <w:proofErr w:type="spellEnd"/>
+      <w:r>
+        <w:rPr>
+          <w:lang w:val="en-US"/>
+        </w:rPr>
+        <w:t xml:space="preserve"> indicate a Syrian abandonment of operational flights from the airbase</w:t>
+      </w:r>
+    </w:p>
+    <w:p>
+      <w:pPr>
+        <w:pStyle w:val="Overskrift3"/>
+        <w:rPr>
+          <w:lang w:val="en-US"/>
+        </w:rPr>
+      </w:pPr>
+      <w:r>
+        <w:rPr>
+          <w:lang w:val="en-US"/>
+        </w:rPr>
+        <w:t>SA-15 vehicles in final stages of production</w:t>
+      </w:r>
+    </w:p>
+    <w:p>
+      <w:pPr>
+        <w:pStyle w:val="Ingenmellomrom"/>
+        <w:numPr>
+          <w:ilvl w:val="0"/>
+          <w:numId w:val="31"/>
+        </w:numPr>
+        <w:rPr>
+          <w:lang w:val="en-US"/>
+        </w:rPr>
+      </w:pPr>
+      <w:r>
+        <w:rPr>
+          <w:lang w:val="en-US"/>
+        </w:rPr>
+        <w:t xml:space="preserve">Credible reports on the activity in </w:t>
+      </w:r>
+      <w:proofErr w:type="spellStart"/>
+      <w:r>
+        <w:rPr>
+          <w:lang w:val="en-US"/>
+        </w:rPr>
+        <w:t>Tartus</w:t>
+      </w:r>
+      <w:proofErr w:type="spellEnd"/>
+      <w:r>
+        <w:rPr>
+          <w:lang w:val="en-US"/>
+        </w:rPr>
+        <w:t xml:space="preserve"> vehicle factory (OPARTGT021) indicate that 8x SA-15s is in its final stages of production. It is unknown if additional SA-15 vehicles is being produced at the facility.</w:t>
+      </w:r>
+    </w:p>
+    <w:p>
+      <w:pPr>
+        <w:pStyle w:val="Ingenmellomrom"/>
+        <w:numPr>
+          <w:ilvl w:val="0"/>
+          <w:numId w:val="31"/>
+        </w:numPr>
+        <w:rPr>
+          <w:lang w:val="en-US"/>
+        </w:rPr>
+      </w:pPr>
+      <w:r>
+        <w:rPr>
+          <w:b/>
+          <w:lang w:val="en-US"/>
+        </w:rPr>
+        <w:t>ASSESSMENT:</w:t>
+      </w:r>
+      <w:r>
+        <w:rPr>
+          <w:lang w:val="en-US"/>
+        </w:rPr>
+        <w:t xml:space="preserve"> It is LIKELY that the Syrian regimen is increasing their production of war materials due to losses in the initial stage of the war. It is LIKELY that the SA-15 vehicles will be transported to the Syrian Air </w:t>
+      </w:r>
+      <w:proofErr w:type="spellStart"/>
+      <w:r>
+        <w:rPr>
+          <w:lang w:val="en-US"/>
+        </w:rPr>
+        <w:t>Defence</w:t>
+      </w:r>
+      <w:proofErr w:type="spellEnd"/>
+      <w:r>
+        <w:rPr>
+          <w:lang w:val="en-US"/>
+        </w:rPr>
+        <w:t xml:space="preserve"> Academy (OPARTGT062) for a test of the system before it will be deployed into the field. It is EVEN CHANCE that the SA-15 vehicles will be sent from the factory within the next 7 days.</w:t>
+      </w:r>
+    </w:p>
+    <w:p>
+      <w:pPr>
+        <w:pStyle w:val="Ingenmellomrom"/>
+        <w:ind w:left="720"/>
+        <w:rPr>
+          <w:lang w:val="en-US"/>
+        </w:rPr>
+      </w:pPr>
+    </w:p>
+    <w:p>
+      <w:pPr>
+        <w:pStyle w:val="Ingenmellomrom"/>
+        <w:ind w:left="720"/>
+        <w:rPr>
+          <w:lang w:val="en-US"/>
+        </w:rPr>
+      </w:pPr>
+    </w:p>
+    <w:p>
+      <w:pPr>
+        <w:pStyle w:val="Overskrift3"/>
+        <w:rPr>
+          <w:lang w:val="en-US"/>
+        </w:rPr>
+      </w:pPr>
+      <w:r>
+        <w:rPr>
+          <w:lang w:val="en-US"/>
+        </w:rPr>
+        <w:lastRenderedPageBreak/>
+        <w:t xml:space="preserve">SA-15 Battalion undergoing training </w:t>
+      </w:r>
+    </w:p>
+    <w:p>
+      <w:pPr>
+        <w:pStyle w:val="Ingenmellomrom"/>
+        <w:numPr>
+          <w:ilvl w:val="0"/>
+          <w:numId w:val="31"/>
+        </w:numPr>
+        <w:rPr>
+          <w:lang w:val="en-US"/>
+        </w:rPr>
+      </w:pPr>
+      <w:r>
+        <w:rPr>
+          <w:lang w:val="en-US"/>
+        </w:rPr>
+        <w:t xml:space="preserve">A Syrian SA-15 reserve battalion is currently undergoing training at the Syrian Air </w:t>
+      </w:r>
+      <w:proofErr w:type="spellStart"/>
+      <w:r>
+        <w:rPr>
+          <w:lang w:val="en-US"/>
+        </w:rPr>
+        <w:t>Defence</w:t>
+      </w:r>
+      <w:proofErr w:type="spellEnd"/>
+      <w:r>
+        <w:rPr>
+          <w:lang w:val="en-US"/>
+        </w:rPr>
+        <w:t xml:space="preserve"> Academy (OPARTGT062). During the night of </w:t>
+      </w:r>
+      <w:proofErr w:type="gramStart"/>
+      <w:r>
+        <w:rPr>
+          <w:lang w:val="en-US"/>
+        </w:rPr>
+        <w:t>D3 ,</w:t>
+      </w:r>
+      <w:proofErr w:type="gramEnd"/>
+      <w:r>
+        <w:rPr>
+          <w:lang w:val="en-US"/>
+        </w:rPr>
+        <w:t xml:space="preserve"> VID have credible reports of a live fire exercise taking place. VID do not know how long the unit has been in training.</w:t>
+      </w:r>
+    </w:p>
+    <w:p>
+      <w:pPr>
+        <w:pStyle w:val="Ingenmellomrom"/>
+        <w:numPr>
+          <w:ilvl w:val="0"/>
+          <w:numId w:val="31"/>
+        </w:numPr>
+        <w:rPr>
+          <w:lang w:val="en-US"/>
+        </w:rPr>
+      </w:pPr>
+      <w:r>
+        <w:rPr>
+          <w:b/>
+          <w:lang w:val="en-US"/>
+        </w:rPr>
+        <w:t>ASSESSMENT:</w:t>
+      </w:r>
+      <w:r>
+        <w:rPr>
+          <w:lang w:val="en-US"/>
+        </w:rPr>
+        <w:t xml:space="preserve"> With a live fire exercise being conducted, it is likely that the SA-15 reserve battalion is close to operational status. It is LIKELY that the SA-15 Battalion will be deployed into the field within the next 7 days. It is LIKELY that the SA-15 battalion will be sent to the Syrian 1</w:t>
+      </w:r>
+      <w:r>
+        <w:rPr>
+          <w:vertAlign w:val="superscript"/>
+          <w:lang w:val="en-US"/>
+        </w:rPr>
+        <w:t>st</w:t>
+      </w:r>
+      <w:r>
+        <w:rPr>
+          <w:lang w:val="en-US"/>
+        </w:rPr>
+        <w:t xml:space="preserve"> Corps to replace Syrian SA-15 battalions that have suffered heavy losses.</w:t>
+      </w:r>
+    </w:p>
+    <w:p>
+      <w:pPr>
+        <w:pStyle w:val="Ingenmellomrom"/>
+        <w:ind w:left="360"/>
+        <w:rPr>
+          <w:lang w:val="en-US"/>
+        </w:rPr>
+      </w:pPr>
+    </w:p>
+    <w:p>
+      <w:pPr>
+        <w:pStyle w:val="Overskrift2"/>
+        <w:rPr>
+          <w:lang w:val="en-US"/>
+        </w:rPr>
+      </w:pPr>
+      <w:r>
+        <w:rPr>
+          <w:lang w:val="en-US"/>
+        </w:rPr>
+        <w:t>Sea</w:t>
+      </w:r>
+    </w:p>
+    <w:p>
+      <w:pPr>
+        <w:pStyle w:val="Overskrift3"/>
+        <w:rPr>
+          <w:lang w:val="en-US"/>
+        </w:rPr>
+      </w:pPr>
+      <w:r>
+        <w:rPr>
+          <w:lang w:val="en-US"/>
+        </w:rPr>
+        <w:t>Guidance from Iran to Hezbollah about interdicting allied shipping</w:t>
       </w:r>
     </w:p>
     <w:p>
@@ -246,48 +601,14 @@
           <w:numId w:val="27"/>
         </w:numPr>
         <w:rPr>
-          <w:color w:val="FF0000"/>
-          <w:lang w:val="en-US"/>
-        </w:rPr>
-      </w:pPr>
-      <w:r>
-        <w:rPr>
-          <w:color w:val="FF0000"/>
-          <w:lang w:val="en-US"/>
-        </w:rPr>
-        <w:t xml:space="preserve">SCC WEST was engaged the last 24 hours, and </w:t>
-      </w:r>
-      <w:proofErr w:type="gramStart"/>
-      <w:r>
-        <w:rPr>
-          <w:color w:val="FF0000"/>
-          <w:lang w:val="en-US"/>
-        </w:rPr>
-        <w:t>this have</w:t>
-      </w:r>
-      <w:proofErr w:type="gramEnd"/>
-      <w:r>
-        <w:rPr>
-          <w:color w:val="FF0000"/>
-          <w:lang w:val="en-US"/>
-        </w:rPr>
-        <w:t xml:space="preserve"> been a wake up call for the Syrian military leadership about their vulnerabilities from allied air attack. The continuing downing of CJTF assets relies on a functional C2 </w:t>
-      </w:r>
-      <w:proofErr w:type="gramStart"/>
-      <w:r>
-        <w:rPr>
-          <w:color w:val="FF0000"/>
-          <w:lang w:val="en-US"/>
-        </w:rPr>
-        <w:t>network,</w:t>
-      </w:r>
-      <w:proofErr w:type="gramEnd"/>
-      <w:r>
-        <w:rPr>
-          <w:color w:val="FF0000"/>
-          <w:lang w:val="en-US"/>
-        </w:rPr>
-        <w:t xml:space="preserve"> and the Syrian Air Force leadership is worried about capability to withstand attacks. </w:t>
+          <w:lang w:val="en-US"/>
+        </w:rPr>
+      </w:pPr>
+      <w:r>
+        <w:rPr>
+          <w:lang w:val="en-US"/>
+        </w:rPr>
+        <w:t>VID have credible intelligence that indicate that Iran have given guidance to Hezbollah to interdict allied shipping outside the coast to Lebanon.</w:t>
       </w:r>
     </w:p>
     <w:p>
@@ -298,56 +619,51 @@
           <w:numId w:val="27"/>
         </w:numPr>
         <w:rPr>
-          <w:color w:val="FF0000"/>
-          <w:lang w:val="en-US"/>
-        </w:rPr>
-      </w:pPr>
-      <w:r>
-        <w:rPr>
-          <w:b/>
-          <w:bCs/>
-          <w:color w:val="FF0000"/>
-          <w:lang w:val="en-US"/>
-        </w:rPr>
-        <w:t>ASSESSMENT:</w:t>
-      </w:r>
-      <w:r>
-        <w:rPr>
-          <w:color w:val="FF0000"/>
-          <w:lang w:val="en-US"/>
-        </w:rPr>
-        <w:t xml:space="preserve"> It is LIKELY that Syrian Air Force have backup Sector Coordination Centers that are able to take over </w:t>
-      </w:r>
-      <w:r>
-        <w:rPr>
-          <w:color w:val="FF0000"/>
-          <w:lang w:val="en-US"/>
-        </w:rPr>
-        <w:t>functionality of the primary center. It is HIGHLY LIKELY not much redundancy and LIKELY only 0-1 backup facility per SCC.</w:t>
-      </w:r>
-    </w:p>
-    <w:p>
-      <w:pPr>
-        <w:pStyle w:val="Ingenmellomrom"/>
-        <w:ind w:left="360"/>
-        <w:rPr>
-          <w:lang w:val="en-US"/>
-        </w:rPr>
-      </w:pPr>
-    </w:p>
-    <w:p>
-      <w:pPr>
-        <w:pStyle w:val="Overskrift2"/>
-        <w:rPr>
-          <w:lang w:val="en-US"/>
-        </w:rPr>
-      </w:pPr>
-      <w:r>
-        <w:rPr>
-          <w:lang w:val="en-US"/>
-        </w:rPr>
-        <w:t>Sea</w:t>
-      </w:r>
+          <w:lang w:val="en-US"/>
+        </w:rPr>
+      </w:pPr>
+      <w:r>
+        <w:rPr>
+          <w:lang w:val="en-US"/>
+        </w:rPr>
+        <w:t xml:space="preserve">ASSESSMENT: It is POSSIBLE this activity is linked to Syrian and Russian announced embargo. If this activity is linked, then it is LIKELY that Iran is stepping up its effort and that Syria, Russia and Iran </w:t>
+      </w:r>
+      <w:proofErr w:type="gramStart"/>
+      <w:r>
+        <w:rPr>
+          <w:lang w:val="en-US"/>
+        </w:rPr>
+        <w:t>are</w:t>
+      </w:r>
+      <w:proofErr w:type="gramEnd"/>
+      <w:r>
+        <w:rPr>
+          <w:lang w:val="en-US"/>
+        </w:rPr>
+        <w:t xml:space="preserve"> working closer together. It is LIKELY that Iran will try to avoid it participation in the conflict to be known.</w:t>
+      </w:r>
+    </w:p>
+    <w:p>
+      <w:pPr>
+        <w:pStyle w:val="Overskrift3"/>
+        <w:rPr>
+          <w:lang w:val="en-US"/>
+        </w:rPr>
+      </w:pPr>
+      <w:r>
+        <w:rPr>
+          <w:lang w:val="en-US"/>
+        </w:rPr>
+        <w:t xml:space="preserve">Chinese destroyer conducts port visit in </w:t>
+      </w:r>
+      <w:proofErr w:type="spellStart"/>
+      <w:r>
+        <w:rPr>
+          <w:lang w:val="en-US"/>
+        </w:rPr>
+        <w:t>Tartus</w:t>
+      </w:r>
+      <w:proofErr w:type="spellEnd"/>
     </w:p>
     <w:p>
       <w:pPr>
@@ -364,44 +680,21 @@
         <w:rPr>
           <w:lang w:val="en-US"/>
         </w:rPr>
-        <w:t>NSTR</w:t>
-      </w:r>
-    </w:p>
-    <w:p>
-      <w:pPr>
-        <w:pStyle w:val="Ingenmellomrom"/>
-        <w:ind w:left="720"/>
-        <w:rPr>
-          <w:lang w:val="en-US"/>
-        </w:rPr>
-      </w:pPr>
-    </w:p>
-    <w:p>
-      <w:pPr>
-        <w:pStyle w:val="Overskrift2"/>
-        <w:rPr>
-          <w:lang w:val="en-US"/>
-        </w:rPr>
-      </w:pPr>
-      <w:r>
-        <w:rPr>
-          <w:lang w:val="en-US"/>
-        </w:rPr>
-        <w:t>Ground</w:t>
-      </w:r>
-    </w:p>
-    <w:p>
-      <w:pPr>
-        <w:pStyle w:val="Overskrift3"/>
-        <w:rPr>
-          <w:lang w:val="en-US"/>
-        </w:rPr>
-      </w:pPr>
-      <w:r>
-        <w:rPr>
-          <w:lang w:val="en-US"/>
-        </w:rPr>
-        <w:t>Hezbollah trying to get Silkworm missiles</w:t>
+        <w:t xml:space="preserve">During the evening hours of D3 a Chinese type 52 destroyed pulled into port in </w:t>
+      </w:r>
+      <w:proofErr w:type="spellStart"/>
+      <w:r>
+        <w:rPr>
+          <w:lang w:val="en-US"/>
+        </w:rPr>
+        <w:t>Tartus</w:t>
+      </w:r>
+      <w:proofErr w:type="spellEnd"/>
+      <w:r>
+        <w:rPr>
+          <w:lang w:val="en-US"/>
+        </w:rPr>
+        <w:t>. This visit was not announced in advanced.</w:t>
       </w:r>
     </w:p>
     <w:p>
@@ -412,51 +705,35 @@
           <w:numId w:val="27"/>
         </w:numPr>
         <w:rPr>
-          <w:color w:val="FF0000"/>
-          <w:lang w:val="en-US"/>
-        </w:rPr>
-      </w:pPr>
-      <w:r>
-        <w:rPr>
-          <w:color w:val="FF0000"/>
-          <w:lang w:val="en-US"/>
-        </w:rPr>
-        <w:t>VID have reports indicating communication between Hezbollah and Iran about the possible purchase and transfer if Silkworm missiles to Lebanon.</w:t>
-      </w:r>
-      <w:r>
-        <w:rPr>
-          <w:color w:val="FF0000"/>
-          <w:lang w:val="en-US"/>
-        </w:rPr>
-        <w:t xml:space="preserve"> Currently (D2) VID do not possess information about the potential targets for the Silkworm missiles. Potential targets are Israeli vessels, or CJTF vessels. It is unknown the degree of</w:t>
-      </w:r>
-      <w:r>
-        <w:rPr>
-          <w:lang w:val="en-US"/>
-        </w:rPr>
-        <w:t xml:space="preserve"> </w:t>
-      </w:r>
-      <w:r>
-        <w:rPr>
-          <w:color w:val="FF0000"/>
-          <w:lang w:val="en-US"/>
-        </w:rPr>
-        <w:lastRenderedPageBreak/>
-        <w:t xml:space="preserve">active support from Hezbollah to Syria in the current conflict. However, Hezbollah have publicly supported </w:t>
-      </w:r>
-      <w:r>
-        <w:rPr>
-          <w:color w:val="FF0000"/>
-          <w:lang w:val="en-US"/>
-        </w:rPr>
-        <w:t>Syria’s</w:t>
-      </w:r>
-      <w:r>
-        <w:rPr>
-          <w:color w:val="FF0000"/>
-          <w:lang w:val="en-US"/>
-        </w:rPr>
-        <w:t xml:space="preserve"> invasion of the Turkish areas.</w:t>
+          <w:lang w:val="en-US"/>
+        </w:rPr>
+      </w:pPr>
+      <w:r>
+        <w:rPr>
+          <w:b/>
+          <w:lang w:val="en-US"/>
+        </w:rPr>
+        <w:t>ASSESSMENT:</w:t>
+      </w:r>
+      <w:r>
+        <w:rPr>
+          <w:lang w:val="en-US"/>
+        </w:rPr>
+        <w:t xml:space="preserve"> It is UNKNOWN what the Chinese position is on the conflict. It is considered as EVEN CHANCE that a Chinese port visit can be seen as sign of Chinese support of Syria.</w:t>
+      </w:r>
+    </w:p>
+    <w:p>
+      <w:pPr>
+        <w:pStyle w:val="Overskrift3"/>
+        <w:rPr>
+          <w:lang w:val="en-US"/>
+        </w:rPr>
+      </w:pPr>
+      <w:r>
+        <w:rPr>
+          <w:lang w:val="en-US"/>
+        </w:rPr>
+        <w:t>US logistics ship sunk outside Lebanon</w:t>
       </w:r>
     </w:p>
     <w:p>
@@ -467,25 +744,14 @@
           <w:numId w:val="27"/>
         </w:numPr>
         <w:rPr>
-          <w:color w:val="FF0000"/>
-          <w:lang w:val="en-US"/>
-        </w:rPr>
-      </w:pPr>
-      <w:r>
-        <w:rPr>
-          <w:b/>
-          <w:bCs/>
-          <w:color w:val="FF0000"/>
-          <w:lang w:val="en-US"/>
-        </w:rPr>
-        <w:t>ASSESSMENT:</w:t>
-      </w:r>
-      <w:r>
-        <w:rPr>
-          <w:color w:val="FF0000"/>
-          <w:lang w:val="en-US"/>
-        </w:rPr>
-        <w:t xml:space="preserve"> It is LIKELY that Hezbollah and Iran have reached an agreement about purchase of Silkworm missiles</w:t>
+          <w:lang w:val="en-US"/>
+        </w:rPr>
+      </w:pPr>
+      <w:r>
+        <w:rPr>
+          <w:lang w:val="en-US"/>
+        </w:rPr>
+        <w:t>A US ship was sunk outside the coast of Lebanon. VID have not information about the means of attack. The ship suddenly reported mayday and that it was going down. The ship reported a major explosion as the source of the mayday.</w:t>
       </w:r>
     </w:p>
     <w:p>
@@ -496,16 +762,56 @@
           <w:numId w:val="27"/>
         </w:numPr>
         <w:rPr>
-          <w:color w:val="FF0000"/>
-          <w:lang w:val="en-US"/>
-        </w:rPr>
-      </w:pPr>
-      <w:r>
-        <w:rPr>
-          <w:color w:val="FF0000"/>
-          <w:lang w:val="en-US"/>
-        </w:rPr>
-        <w:t xml:space="preserve">It is EVEN CHANCE that missiles are already underway from Iran towards Lebanon. </w:t>
+          <w:lang w:val="en-US"/>
+        </w:rPr>
+      </w:pPr>
+      <w:r>
+        <w:rPr>
+          <w:b/>
+          <w:lang w:val="en-US"/>
+        </w:rPr>
+        <w:t>ASSESSMENT:</w:t>
+      </w:r>
+      <w:r>
+        <w:rPr>
+          <w:lang w:val="en-US"/>
+        </w:rPr>
+        <w:t xml:space="preserve"> It is </w:t>
+      </w:r>
+      <w:r>
+        <w:rPr>
+          <w:lang w:val="en-US"/>
+        </w:rPr>
+        <w:t>POSSIBLE</w:t>
+      </w:r>
+      <w:r>
+        <w:rPr>
+          <w:lang w:val="en-US"/>
+        </w:rPr>
+        <w:t xml:space="preserve"> this is linked to declared embargo announced by Russia and Syria.</w:t>
+      </w:r>
+    </w:p>
+    <w:p>
+      <w:pPr>
+        <w:pStyle w:val="Ingenmellomrom"/>
+        <w:ind w:left="720"/>
+        <w:rPr>
+          <w:lang w:val="en-US"/>
+        </w:rPr>
+      </w:pPr>
+    </w:p>
+    <w:p>
+      <w:pPr>
+        <w:pStyle w:val="Overskrift2"/>
+        <w:rPr>
+          <w:lang w:val="en-US"/>
+        </w:rPr>
+      </w:pPr>
+      <w:r>
+        <w:rPr>
+          <w:lang w:val="en-US"/>
+        </w:rPr>
+        <w:t>Ground</w:t>
       </w:r>
     </w:p>
     <w:p>
@@ -519,7 +825,7 @@
         <w:rPr>
           <w:lang w:val="en-US"/>
         </w:rPr>
-        <w:t>Activation of Syrian Reserves</w:t>
+        <w:t>Heavy shelling toward allied forces</w:t>
       </w:r>
     </w:p>
     <w:p>
@@ -530,32 +836,42 @@
           <w:numId w:val="27"/>
         </w:numPr>
         <w:rPr>
-          <w:color w:val="FF0000"/>
-          <w:lang w:val="en-US"/>
-        </w:rPr>
-      </w:pPr>
-      <w:r>
-        <w:rPr>
-          <w:color w:val="FF0000"/>
-          <w:lang w:val="en-US"/>
-        </w:rPr>
-        <w:t xml:space="preserve">The Syrian Army leadership </w:t>
-      </w:r>
-      <w:proofErr w:type="gramStart"/>
-      <w:r>
-        <w:rPr>
-          <w:color w:val="FF0000"/>
-          <w:lang w:val="en-US"/>
-        </w:rPr>
-        <w:t>have</w:t>
-      </w:r>
-      <w:proofErr w:type="gramEnd"/>
-      <w:r>
-        <w:rPr>
-          <w:color w:val="FF0000"/>
-          <w:lang w:val="en-US"/>
-        </w:rPr>
-        <w:t xml:space="preserve"> been discussing the option of activating the Syrian reserves as a buffer to prepare for a potential defense of Syria. </w:t>
+          <w:lang w:val="en-US"/>
+        </w:rPr>
+      </w:pPr>
+      <w:r>
+        <w:rPr>
+          <w:lang w:val="en-US"/>
+        </w:rPr>
+        <w:t xml:space="preserve">The last 24 hours there have been multiple reporting on allied forces receiving incoming artillery attack from Syrian forces. There have been two locations for these attacks: 1. Artillery attacks toward </w:t>
+      </w:r>
+      <w:proofErr w:type="spellStart"/>
+      <w:r>
+        <w:rPr>
+          <w:lang w:val="en-US"/>
+        </w:rPr>
+        <w:t>Hatay</w:t>
+      </w:r>
+      <w:proofErr w:type="spellEnd"/>
+      <w:r>
+        <w:rPr>
+          <w:lang w:val="en-US"/>
+        </w:rPr>
+        <w:t xml:space="preserve">. 2. Artillery attack against allied forces between </w:t>
+      </w:r>
+      <w:proofErr w:type="spellStart"/>
+      <w:r>
+        <w:rPr>
+          <w:lang w:val="en-US"/>
+        </w:rPr>
+        <w:t>Gazientiep</w:t>
+      </w:r>
+      <w:proofErr w:type="spellEnd"/>
+      <w:r>
+        <w:rPr>
+          <w:lang w:val="en-US"/>
+        </w:rPr>
+        <w:t xml:space="preserve"> and FARP London.</w:t>
       </w:r>
     </w:p>
     <w:p>
@@ -566,33 +882,31 @@
           <w:numId w:val="27"/>
         </w:numPr>
         <w:rPr>
-          <w:color w:val="FF0000"/>
           <w:lang w:val="en-US"/>
         </w:rPr>
       </w:pPr>
       <w:r>
         <w:rPr>
           <w:b/>
-          <w:bCs/>
-          <w:color w:val="FF0000"/>
           <w:lang w:val="en-US"/>
         </w:rPr>
         <w:t>ASSESSMENT:</w:t>
       </w:r>
       <w:r>
         <w:rPr>
-          <w:color w:val="FF0000"/>
-          <w:lang w:val="en-US"/>
-        </w:rPr>
-        <w:t xml:space="preserve"> It is LIKELY that the Syrian Army leadership will recommend to the Syrian president that he will mobilize the reserves to give sufficient time to prepare the Syrian Reserve forces. It is assessed as LIKELY that the Syrian President will </w:t>
-      </w:r>
-      <w:r>
-        <w:rPr>
-          <w:color w:val="FF0000"/>
-          <w:lang w:val="en-US"/>
-        </w:rPr>
-        <w:t>give the order to conduct this mobilization. It is HIGHLY LIKELY that such a decision is expected within the next 0-48 hours.</w:t>
-      </w:r>
+          <w:lang w:val="en-US"/>
+        </w:rPr>
+        <w:t xml:space="preserve"> It is LIKELY that Syrian forces are using their long range artillery (MLRS) to engage allied forces to reduce allied capability for offensive operations.</w:t>
+      </w:r>
+    </w:p>
+    <w:p>
+      <w:pPr>
+        <w:pStyle w:val="Ingenmellomrom"/>
+        <w:ind w:left="720"/>
+        <w:rPr>
+          <w:lang w:val="en-US"/>
+        </w:rPr>
+      </w:pPr>
     </w:p>
     <w:p>
       <w:pPr>
@@ -619,7 +933,7 @@
         <w:rPr>
           <w:lang w:val="en-US"/>
         </w:rPr>
-        <w:t>Russian discontent with the conflict in Syria</w:t>
+        <w:t>Syria declared embargo of all ships transiting to Turkey</w:t>
       </w:r>
     </w:p>
     <w:p>
@@ -630,48 +944,44 @@
           <w:numId w:val="27"/>
         </w:numPr>
         <w:rPr>
-          <w:color w:val="FF0000"/>
-          <w:lang w:val="en-US"/>
-        </w:rPr>
-      </w:pPr>
-      <w:r>
-        <w:rPr>
-          <w:color w:val="FF0000"/>
-          <w:lang w:val="en-US"/>
-        </w:rPr>
-        <w:t xml:space="preserve">Russia </w:t>
-      </w:r>
-      <w:proofErr w:type="gramStart"/>
-      <w:r>
-        <w:rPr>
-          <w:color w:val="FF0000"/>
-          <w:lang w:val="en-US"/>
-        </w:rPr>
-        <w:t>have</w:t>
-      </w:r>
-      <w:proofErr w:type="gramEnd"/>
-      <w:r>
-        <w:rPr>
-          <w:color w:val="FF0000"/>
-          <w:lang w:val="en-US"/>
-        </w:rPr>
-        <w:t xml:space="preserve"> now openly voiced their concern and discontent with the conflict in Syria. Russia is worried that CJTF will destabilize the situation in the region, and potentially </w:t>
-      </w:r>
-      <w:proofErr w:type="gramStart"/>
-      <w:r>
-        <w:rPr>
-          <w:color w:val="FF0000"/>
-          <w:lang w:val="en-US"/>
-        </w:rPr>
-        <w:t>weaken</w:t>
-      </w:r>
-      <w:proofErr w:type="gramEnd"/>
-      <w:r>
-        <w:rPr>
-          <w:color w:val="FF0000"/>
-          <w:lang w:val="en-US"/>
-        </w:rPr>
-        <w:t xml:space="preserve"> Russian influence. </w:t>
+          <w:lang w:val="en-US"/>
+        </w:rPr>
+      </w:pPr>
+      <w:r>
+        <w:rPr>
+          <w:lang w:val="en-US"/>
+        </w:rPr>
+        <w:t xml:space="preserve">Today Syria </w:t>
+      </w:r>
+      <w:r>
+        <w:rPr>
+          <w:lang w:val="en-US"/>
+        </w:rPr>
+        <w:t>has</w:t>
+      </w:r>
+      <w:r>
+        <w:rPr>
+          <w:lang w:val="en-US"/>
+        </w:rPr>
+        <w:t xml:space="preserve"> declared that they are placing an embargo on al</w:t>
+      </w:r>
+      <w:r>
+        <w:rPr>
+          <w:lang w:val="en-US"/>
+        </w:rPr>
+        <w:t>l</w:t>
+      </w:r>
+      <w:r>
+        <w:rPr>
+          <w:lang w:val="en-US"/>
+        </w:rPr>
+        <w:t xml:space="preserve"> ships and aircraft flying into Turkey.</w:t>
+      </w:r>
+      <w:r>
+        <w:rPr>
+          <w:lang w:val="en-US"/>
+        </w:rPr>
+        <w:t xml:space="preserve"> The reason for this is according to Syria to keep the conflict between Turkey and Syria and prevent other parties (CJTF) from interfering with the conflict.</w:t>
       </w:r>
     </w:p>
     <w:p>
@@ -682,56 +992,31 @@
           <w:numId w:val="27"/>
         </w:numPr>
         <w:rPr>
-          <w:color w:val="FF0000"/>
           <w:lang w:val="en-US"/>
         </w:rPr>
       </w:pPr>
       <w:r>
         <w:rPr>
           <w:b/>
-          <w:bCs/>
-          <w:color w:val="FF0000"/>
-          <w:lang w:val="en-US"/>
-        </w:rPr>
+          <w:lang w:val="en-US"/>
+        </w:rPr>
+        <w:lastRenderedPageBreak/>
         <w:t>ASSESSMENT:</w:t>
       </w:r>
       <w:r>
         <w:rPr>
-          <w:color w:val="FF0000"/>
-          <w:lang w:val="en-US"/>
-        </w:rPr>
-        <w:t xml:space="preserve"> Russia will LIKELY increase its support to Syria and either covertly or openly </w:t>
-      </w:r>
-      <w:proofErr w:type="gramStart"/>
-      <w:r>
-        <w:rPr>
-          <w:color w:val="FF0000"/>
-          <w:lang w:val="en-US"/>
-        </w:rPr>
-        <w:t>support</w:t>
-      </w:r>
-      <w:proofErr w:type="gramEnd"/>
-      <w:r>
-        <w:rPr>
-          <w:color w:val="FF0000"/>
-          <w:lang w:val="en-US"/>
-        </w:rPr>
-        <w:t xml:space="preserve"> Syria if the opportunity </w:t>
-      </w:r>
-      <w:r>
-        <w:rPr>
-          <w:color w:val="FF0000"/>
-          <w:lang w:val="en-US"/>
-        </w:rPr>
-        <w:t>develops</w:t>
-      </w:r>
-      <w:r>
-        <w:rPr>
-          <w:color w:val="FF0000"/>
-          <w:lang w:val="en-US"/>
-        </w:rPr>
-        <w:t xml:space="preserve">. </w:t>
-      </w:r>
+          <w:lang w:val="en-US"/>
+        </w:rPr>
+        <w:t xml:space="preserve"> It is currently not known how Syria plan to enforce the embargo and if they both in the short and long term have resources to interdict allied shipping or aircrafts</w:t>
+      </w:r>
+    </w:p>
+    <w:p>
+      <w:pPr>
+        <w:pStyle w:val="Ingenmellomrom"/>
+        <w:rPr>
+          <w:lang w:val="en-US"/>
+        </w:rPr>
+      </w:pPr>
     </w:p>
     <w:p>
       <w:pPr>
@@ -744,7 +1029,7 @@
         <w:rPr>
           <w:lang w:val="en-US"/>
         </w:rPr>
-        <w:t>Potential responses to allied invasion</w:t>
+        <w:t>Russia made formal complaint about shooting down of a SU-24 aircraft</w:t>
       </w:r>
     </w:p>
     <w:p>
@@ -755,39 +1040,28 @@
           <w:numId w:val="27"/>
         </w:numPr>
         <w:rPr>
-          <w:color w:val="FF0000"/>
-          <w:lang w:val="en-US"/>
-        </w:rPr>
-      </w:pPr>
-      <w:r>
-        <w:rPr>
-          <w:color w:val="FF0000"/>
-          <w:lang w:val="en-US"/>
-        </w:rPr>
-        <w:t>VID have reporting that indicates that the State committee of Defense have been activated and chaired its first meeting on D2. The primary topic in this meeting was potential actions for a potential CJTF invasion of Syrian territory. VID reporting indicates that both mobilization of reserves and deterrence in the form of chemical weapons, either as a demonstra</w:t>
-      </w:r>
-      <w:r>
-        <w:rPr>
-          <w:color w:val="FF0000"/>
-          <w:lang w:val="en-US"/>
-        </w:rPr>
-        <w:t xml:space="preserve">tion or just </w:t>
+          <w:lang w:val="en-US"/>
+        </w:rPr>
+      </w:pPr>
+      <w:r>
+        <w:rPr>
+          <w:lang w:val="en-US"/>
+        </w:rPr>
+        <w:t xml:space="preserve">During the day (D3) a Russian SU-24 reconnaissance aircraft was shot down outside the coast of Syria. The aircraft was in international airspace and did not show any threatening behavior. Russia </w:t>
       </w:r>
       <w:proofErr w:type="gramStart"/>
       <w:r>
         <w:rPr>
-          <w:color w:val="FF0000"/>
-          <w:lang w:val="en-US"/>
-        </w:rPr>
-        <w:t>a</w:t>
+          <w:lang w:val="en-US"/>
+        </w:rPr>
+        <w:t>have</w:t>
       </w:r>
       <w:proofErr w:type="gramEnd"/>
       <w:r>
         <w:rPr>
-          <w:color w:val="FF0000"/>
-          <w:lang w:val="en-US"/>
-        </w:rPr>
-        <w:t xml:space="preserve"> official announcement or threat.</w:t>
+          <w:lang w:val="en-US"/>
+        </w:rPr>
+        <w:t xml:space="preserve"> filed a complaint to the UN about the unprovoked action and have said this action will have consequences.</w:t>
       </w:r>
     </w:p>
     <w:p>
@@ -798,53 +1072,22 @@
           <w:numId w:val="27"/>
         </w:numPr>
         <w:rPr>
-          <w:color w:val="FF0000"/>
           <w:lang w:val="en-US"/>
         </w:rPr>
       </w:pPr>
       <w:r>
         <w:rPr>
           <w:b/>
-          <w:bCs/>
-          <w:color w:val="FF0000"/>
           <w:lang w:val="en-US"/>
         </w:rPr>
         <w:t>ASSESSMENT:</w:t>
       </w:r>
       <w:r>
         <w:rPr>
-          <w:color w:val="FF0000"/>
-          <w:lang w:val="en-US"/>
-        </w:rPr>
-        <w:t xml:space="preserve"> It is LIKELY that the Syrian </w:t>
-      </w:r>
-      <w:proofErr w:type="gramStart"/>
-      <w:r>
-        <w:rPr>
-          <w:color w:val="FF0000"/>
-          <w:lang w:val="en-US"/>
-        </w:rPr>
-        <w:t>regime are</w:t>
-      </w:r>
-      <w:proofErr w:type="gramEnd"/>
-      <w:r>
-        <w:rPr>
-          <w:color w:val="FF0000"/>
-          <w:lang w:val="en-US"/>
-        </w:rPr>
-        <w:t xml:space="preserve"> threated by CJTF actions and are considering actions to protect itself.</w:t>
-      </w:r>
-    </w:p>
-    <w:p>
-      <w:pPr>
-        <w:pStyle w:val="Ingenmellomrom"/>
-        <w:ind w:left="708"/>
-        <w:rPr>
-          <w:b/>
-          <w:bCs/>
-          <w:lang w:val="en-US"/>
-        </w:rPr>
-      </w:pPr>
+          <w:lang w:val="en-US"/>
+        </w:rPr>
+        <w:t xml:space="preserve"> It is POSSIBLE that the consequences mentioned here can be linked to the US ship sunk outside Lebanon.</w:t>
+      </w:r>
     </w:p>
     <w:p>
       <w:pPr>
@@ -857,16 +1100,8 @@
         <w:rPr>
           <w:lang w:val="en-US"/>
         </w:rPr>
-        <w:t xml:space="preserve">Russian agreement Iraq for </w:t>
-      </w:r>
-      <w:proofErr w:type="spellStart"/>
-      <w:r>
-        <w:rPr>
-          <w:lang w:val="en-US"/>
-        </w:rPr>
-        <w:t>overflight</w:t>
-      </w:r>
-      <w:proofErr w:type="spellEnd"/>
+        <w:t>Russia declared embargo of all ships transiting to Turkey</w:t>
+      </w:r>
     </w:p>
     <w:p>
       <w:pPr>
@@ -883,21 +1118,7 @@
         <w:rPr>
           <w:lang w:val="en-US"/>
         </w:rPr>
-        <w:t xml:space="preserve">Russia have reached an agreement with Iraq for </w:t>
-      </w:r>
-      <w:proofErr w:type="spellStart"/>
-      <w:r>
-        <w:rPr>
-          <w:lang w:val="en-US"/>
-        </w:rPr>
-        <w:t>overflight</w:t>
-      </w:r>
-      <w:proofErr w:type="spellEnd"/>
-      <w:r>
-        <w:rPr>
-          <w:lang w:val="en-US"/>
-        </w:rPr>
-        <w:t xml:space="preserve"> of Iraqi airspace</w:t>
+        <w:t>Russia has declared support to the Syrian declared embargo. Russia has also declared that they will assist in enforcing the embargo due to the incident with the Russian aircraft being shot down.</w:t>
       </w:r>
     </w:p>
     <w:p>
@@ -913,9 +1134,30 @@
       </w:pPr>
       <w:r>
         <w:rPr>
-          <w:lang w:val="en-US"/>
-        </w:rPr>
-        <w:t xml:space="preserve">ASSESSMENT: It is HIHGLY LIKELY that Russia have a similar agreement with Iran allowing Russian aircraft to use Iranian territory for </w:t>
+          <w:b/>
+          <w:lang w:val="en-US"/>
+        </w:rPr>
+        <w:t>ASSESSMENT:</w:t>
+      </w:r>
+      <w:r>
+        <w:rPr>
+          <w:lang w:val="en-US"/>
+        </w:rPr>
+        <w:t xml:space="preserve"> It is UNKNOWN how Russia will support or enforce such an embargo. </w:t>
+      </w:r>
+    </w:p>
+    <w:p>
+      <w:pPr>
+        <w:pStyle w:val="Overskrift3"/>
+        <w:rPr>
+          <w:lang w:val="en-US"/>
+        </w:rPr>
+      </w:pPr>
+      <w:r>
+        <w:rPr>
+          <w:lang w:val="en-US"/>
+        </w:rPr>
+        <w:t xml:space="preserve">Russian agreement Iraq for </w:t>
       </w:r>
       <w:proofErr w:type="spellStart"/>
       <w:r>
@@ -925,6 +1167,71 @@
         <w:t>overflight</w:t>
       </w:r>
       <w:proofErr w:type="spellEnd"/>
+    </w:p>
+    <w:p>
+      <w:pPr>
+        <w:pStyle w:val="Ingenmellomrom"/>
+        <w:numPr>
+          <w:ilvl w:val="0"/>
+          <w:numId w:val="27"/>
+        </w:numPr>
+        <w:rPr>
+          <w:lang w:val="en-US"/>
+        </w:rPr>
+      </w:pPr>
+      <w:r>
+        <w:rPr>
+          <w:lang w:val="en-US"/>
+        </w:rPr>
+        <w:t xml:space="preserve">Russia have reached an agreement with Iraq for </w:t>
+      </w:r>
+      <w:proofErr w:type="spellStart"/>
+      <w:r>
+        <w:rPr>
+          <w:lang w:val="en-US"/>
+        </w:rPr>
+        <w:t>overflight</w:t>
+      </w:r>
+      <w:proofErr w:type="spellEnd"/>
+      <w:r>
+        <w:rPr>
+          <w:lang w:val="en-US"/>
+        </w:rPr>
+        <w:t xml:space="preserve"> of Iraqi airspace</w:t>
+      </w:r>
+    </w:p>
+    <w:p>
+      <w:pPr>
+        <w:pStyle w:val="Ingenmellomrom"/>
+        <w:numPr>
+          <w:ilvl w:val="0"/>
+          <w:numId w:val="27"/>
+        </w:numPr>
+        <w:rPr>
+          <w:lang w:val="en-US"/>
+        </w:rPr>
+      </w:pPr>
+      <w:r>
+        <w:rPr>
+          <w:b/>
+          <w:lang w:val="en-US"/>
+        </w:rPr>
+        <w:t>ASSESSMENT:</w:t>
+      </w:r>
+      <w:r>
+        <w:rPr>
+          <w:lang w:val="en-US"/>
+        </w:rPr>
+        <w:t xml:space="preserve"> It is HIHGLY LIKELY that Russia have a similar agreement with Iran allowing Russian aircraft to use Iranian territory for </w:t>
+      </w:r>
+      <w:proofErr w:type="spellStart"/>
+      <w:r>
+        <w:rPr>
+          <w:lang w:val="en-US"/>
+        </w:rPr>
+        <w:t>overflight</w:t>
+      </w:r>
+      <w:proofErr w:type="spellEnd"/>
       <w:r>
         <w:rPr>
           <w:lang w:val="en-US"/>
@@ -942,6 +1249,95 @@
           <w:lang w:val="en-US"/>
         </w:rPr>
         <w:t>.</w:t>
+      </w:r>
+    </w:p>
+    <w:p>
+      <w:pPr>
+        <w:pStyle w:val="Overskrift3"/>
+        <w:rPr>
+          <w:lang w:val="en-US"/>
+        </w:rPr>
+      </w:pPr>
+      <w:r>
+        <w:rPr>
+          <w:lang w:val="en-US"/>
+        </w:rPr>
+        <w:t>Russia and Egypt have reached an agreement on use of airbases</w:t>
+      </w:r>
+    </w:p>
+    <w:p>
+      <w:pPr>
+        <w:pStyle w:val="Ingenmellomrom"/>
+        <w:numPr>
+          <w:ilvl w:val="0"/>
+          <w:numId w:val="27"/>
+        </w:numPr>
+        <w:rPr>
+          <w:lang w:val="en-US"/>
+        </w:rPr>
+      </w:pPr>
+      <w:r>
+        <w:rPr>
+          <w:lang w:val="en-US"/>
+        </w:rPr>
+        <w:t xml:space="preserve">Russia </w:t>
+      </w:r>
+      <w:proofErr w:type="gramStart"/>
+      <w:r>
+        <w:rPr>
+          <w:lang w:val="en-US"/>
+        </w:rPr>
+        <w:t>have</w:t>
+      </w:r>
+      <w:proofErr w:type="gramEnd"/>
+      <w:r>
+        <w:rPr>
+          <w:lang w:val="en-US"/>
+        </w:rPr>
+        <w:t xml:space="preserve"> reached </w:t>
+      </w:r>
+      <w:r>
+        <w:rPr>
+          <w:lang w:val="en-US"/>
+        </w:rPr>
+        <w:t>an</w:t>
+      </w:r>
+      <w:r>
+        <w:rPr>
+          <w:lang w:val="en-US"/>
+        </w:rPr>
+        <w:t xml:space="preserve"> agreement with Egypt that allows Russia to base aircrafts in Egypt, and allows Russian aircraft to operate out from Egyptian bases.</w:t>
+      </w:r>
+    </w:p>
+    <w:p>
+      <w:pPr>
+        <w:pStyle w:val="Ingenmellomrom"/>
+        <w:numPr>
+          <w:ilvl w:val="0"/>
+          <w:numId w:val="27"/>
+        </w:numPr>
+        <w:rPr>
+          <w:lang w:val="en-US"/>
+        </w:rPr>
+      </w:pPr>
+      <w:r>
+        <w:rPr>
+          <w:b/>
+          <w:lang w:val="en-US"/>
+        </w:rPr>
+        <w:t>ASSESSMENT:</w:t>
+      </w:r>
+      <w:r>
+        <w:rPr>
+          <w:lang w:val="en-US"/>
+        </w:rPr>
+        <w:t xml:space="preserve"> It is POSSIBLE that Russian forces</w:t>
+      </w:r>
+      <w:r>
+        <w:rPr>
+          <w:lang w:val="en-US"/>
+        </w:rPr>
+        <w:t xml:space="preserve"> already have started moving aircraft from Russia to Egypt.</w:t>
       </w:r>
     </w:p>
     <w:p>
@@ -999,27 +1395,19 @@
         <w:rPr>
           <w:lang w:val="en-US"/>
         </w:rPr>
-        <w:t>VID_IR_2</w:t>
-      </w:r>
-      <w:proofErr w:type="gramStart"/>
-      <w:r>
-        <w:rPr>
-          <w:lang w:val="en-US"/>
-        </w:rPr>
-        <w:t>:</w:t>
-      </w:r>
-      <w:r>
-        <w:rPr>
-          <w:lang w:val="en-US"/>
-        </w:rPr>
-        <w:t>What</w:t>
-      </w:r>
-      <w:proofErr w:type="gramEnd"/>
-      <w:r>
-        <w:rPr>
-          <w:lang w:val="en-US"/>
-        </w:rPr>
-        <w:t xml:space="preserve"> is the status</w:t>
+        <w:t>VID_IR_2:</w:t>
+      </w:r>
+      <w:r>
+        <w:rPr>
+          <w:lang w:val="en-US"/>
+        </w:rPr>
+        <w:t xml:space="preserve"> </w:t>
+      </w:r>
+      <w:r>
+        <w:rPr>
+          <w:lang w:val="en-US"/>
+        </w:rPr>
+        <w:t>What is the status</w:t>
       </w:r>
       <w:r>
         <w:rPr>
@@ -1313,7 +1701,6 @@
         <w:rPr>
           <w:lang w:val="en-US"/>
         </w:rPr>
-        <w:lastRenderedPageBreak/>
         <w:t>Position of SAM sites</w:t>
       </w:r>
     </w:p>
@@ -1339,6 +1726,188 @@
           <w:lang w:val="en-US"/>
         </w:rPr>
         <w:t>?</w:t>
+      </w:r>
+    </w:p>
+    <w:p>
+      <w:pPr>
+        <w:pStyle w:val="Ingenmellomrom"/>
+        <w:numPr>
+          <w:ilvl w:val="0"/>
+          <w:numId w:val="26"/>
+        </w:numPr>
+        <w:rPr>
+          <w:lang w:val="en-US"/>
+        </w:rPr>
+      </w:pPr>
+      <w:r>
+        <w:rPr>
+          <w:lang w:val="en-US"/>
+        </w:rPr>
+        <w:t xml:space="preserve">VID_IR_8: Are Russian aircraft moving into bases in Egypt? </w:t>
+      </w:r>
+      <w:r>
+        <w:rPr>
+          <w:b/>
+          <w:highlight w:val="yellow"/>
+          <w:lang w:val="en-US"/>
+        </w:rPr>
+        <w:t>(NEW</w:t>
+      </w:r>
+      <w:r>
+        <w:rPr>
+          <w:b/>
+          <w:highlight w:val="yellow"/>
+          <w:lang w:val="en-US"/>
+        </w:rPr>
+        <w:t xml:space="preserve"> D3</w:t>
+      </w:r>
+      <w:r>
+        <w:rPr>
+          <w:b/>
+          <w:highlight w:val="yellow"/>
+          <w:lang w:val="en-US"/>
+        </w:rPr>
+        <w:t>)</w:t>
+      </w:r>
+    </w:p>
+    <w:p>
+      <w:pPr>
+        <w:pStyle w:val="Ingenmellomrom"/>
+        <w:numPr>
+          <w:ilvl w:val="1"/>
+          <w:numId w:val="26"/>
+        </w:numPr>
+        <w:rPr>
+          <w:lang w:val="en-US"/>
+        </w:rPr>
+      </w:pPr>
+      <w:r>
+        <w:rPr>
+          <w:lang w:val="en-US"/>
+        </w:rPr>
+        <w:t>What type of aircraft?</w:t>
+      </w:r>
+    </w:p>
+    <w:p>
+      <w:pPr>
+        <w:pStyle w:val="Ingenmellomrom"/>
+        <w:numPr>
+          <w:ilvl w:val="1"/>
+          <w:numId w:val="26"/>
+        </w:numPr>
+        <w:rPr>
+          <w:lang w:val="en-US"/>
+        </w:rPr>
+      </w:pPr>
+      <w:r>
+        <w:rPr>
+          <w:lang w:val="en-US"/>
+        </w:rPr>
+        <w:t>How do Russian aircraft operate out from Egypt?</w:t>
+      </w:r>
+    </w:p>
+    <w:p>
+      <w:pPr>
+        <w:pStyle w:val="Ingenmellomrom"/>
+        <w:numPr>
+          <w:ilvl w:val="0"/>
+          <w:numId w:val="26"/>
+        </w:numPr>
+        <w:rPr>
+          <w:lang w:val="en-US"/>
+        </w:rPr>
+      </w:pPr>
+      <w:r>
+        <w:rPr>
+          <w:lang w:val="en-US"/>
+        </w:rPr>
+        <w:t>VID_IR_9: How will Russia and Syria enfor</w:t>
+      </w:r>
+      <w:r>
+        <w:rPr>
+          <w:lang w:val="en-US"/>
+        </w:rPr>
+        <w:t>c</w:t>
+      </w:r>
+      <w:r>
+        <w:rPr>
+          <w:lang w:val="en-US"/>
+        </w:rPr>
+        <w:t xml:space="preserve">e embargo? </w:t>
+      </w:r>
+      <w:r>
+        <w:rPr>
+          <w:b/>
+          <w:highlight w:val="yellow"/>
+          <w:lang w:val="en-US"/>
+        </w:rPr>
+        <w:t>(NEW</w:t>
+      </w:r>
+      <w:r>
+        <w:rPr>
+          <w:b/>
+          <w:highlight w:val="yellow"/>
+          <w:lang w:val="en-US"/>
+        </w:rPr>
+        <w:t xml:space="preserve"> D3</w:t>
+      </w:r>
+      <w:r>
+        <w:rPr>
+          <w:b/>
+          <w:highlight w:val="yellow"/>
+          <w:lang w:val="en-US"/>
+        </w:rPr>
+        <w:t>)</w:t>
+      </w:r>
+    </w:p>
+    <w:p>
+      <w:pPr>
+        <w:pStyle w:val="Ingenmellomrom"/>
+        <w:numPr>
+          <w:ilvl w:val="1"/>
+          <w:numId w:val="26"/>
+        </w:numPr>
+        <w:rPr>
+          <w:lang w:val="en-US"/>
+        </w:rPr>
+      </w:pPr>
+      <w:r>
+        <w:rPr>
+          <w:lang w:val="en-US"/>
+        </w:rPr>
+        <w:t xml:space="preserve">What </w:t>
+      </w:r>
+      <w:proofErr w:type="gramStart"/>
+      <w:r>
+        <w:rPr>
+          <w:lang w:val="en-US"/>
+        </w:rPr>
+        <w:t>are the source</w:t>
+      </w:r>
+      <w:proofErr w:type="gramEnd"/>
+      <w:r>
+        <w:rPr>
+          <w:lang w:val="en-US"/>
+        </w:rPr>
+        <w:t xml:space="preserve"> of the attack against logistics ship?</w:t>
+      </w:r>
+    </w:p>
+    <w:p>
+      <w:pPr>
+        <w:pStyle w:val="Ingenmellomrom"/>
+        <w:numPr>
+          <w:ilvl w:val="1"/>
+          <w:numId w:val="26"/>
+        </w:numPr>
+        <w:rPr>
+          <w:lang w:val="en-US"/>
+        </w:rPr>
+      </w:pPr>
+      <w:r>
+        <w:rPr>
+          <w:lang w:val="en-US"/>
+        </w:rPr>
+        <w:t>What assets can be used for blockade of allied ships?</w:t>
       </w:r>
     </w:p>
     <w:sectPr>
@@ -1796,6 +2365,118 @@
     </w:lvl>
   </w:abstractNum>
   <w:abstractNum w:abstractNumId="3">
+    <w:nsid w:val="0501249A"/>
+    <w:multiLevelType w:val="hybridMultilevel"/>
+    <w:tmpl w:val="B7B64900"/>
+    <w:lvl w:ilvl="0" w:tplc="17F464AC">
+      <w:numFmt w:val="bullet"/>
+      <w:lvlText w:val="-"/>
+      <w:lvlJc w:val="left"/>
+      <w:pPr>
+        <w:ind w:left="1068" w:hanging="360"/>
+      </w:pPr>
+      <w:rPr>
+        <w:rFonts w:ascii="Arial" w:eastAsiaTheme="minorEastAsia" w:hAnsi="Arial" w:cs="Arial" w:hint="default"/>
+      </w:rPr>
+    </w:lvl>
+    <w:lvl w:ilvl="1" w:tplc="04140003" w:tentative="1">
+      <w:start w:val="1"/>
+      <w:numFmt w:val="bullet"/>
+      <w:lvlText w:val="o"/>
+      <w:lvlJc w:val="left"/>
+      <w:pPr>
+        <w:ind w:left="1788" w:hanging="360"/>
+      </w:pPr>
+      <w:rPr>
+        <w:rFonts w:ascii="Courier New" w:hAnsi="Courier New" w:cs="Courier New" w:hint="default"/>
+      </w:rPr>
+    </w:lvl>
+    <w:lvl w:ilvl="2" w:tplc="04140005" w:tentative="1">
+      <w:start w:val="1"/>
+      <w:numFmt w:val="bullet"/>
+      <w:lvlText w:val=""/>
+      <w:lvlJc w:val="left"/>
+      <w:pPr>
+        <w:ind w:left="2508" w:hanging="360"/>
+      </w:pPr>
+      <w:rPr>
+        <w:rFonts w:ascii="Wingdings" w:hAnsi="Wingdings" w:hint="default"/>
+      </w:rPr>
+    </w:lvl>
+    <w:lvl w:ilvl="3" w:tplc="04140001" w:tentative="1">
+      <w:start w:val="1"/>
+      <w:numFmt w:val="bullet"/>
+      <w:lvlText w:val=""/>
+      <w:lvlJc w:val="left"/>
+      <w:pPr>
+        <w:ind w:left="3228" w:hanging="360"/>
+      </w:pPr>
+      <w:rPr>
+        <w:rFonts w:ascii="Symbol" w:hAnsi="Symbol" w:hint="default"/>
+      </w:rPr>
+    </w:lvl>
+    <w:lvl w:ilvl="4" w:tplc="04140003" w:tentative="1">
+      <w:start w:val="1"/>
+      <w:numFmt w:val="bullet"/>
+      <w:lvlText w:val="o"/>
+      <w:lvlJc w:val="left"/>
+      <w:pPr>
+        <w:ind w:left="3948" w:hanging="360"/>
+      </w:pPr>
+      <w:rPr>
+        <w:rFonts w:ascii="Courier New" w:hAnsi="Courier New" w:cs="Courier New" w:hint="default"/>
+      </w:rPr>
+    </w:lvl>
+    <w:lvl w:ilvl="5" w:tplc="04140005" w:tentative="1">
+      <w:start w:val="1"/>
+      <w:numFmt w:val="bullet"/>
+      <w:lvlText w:val=""/>
+      <w:lvlJc w:val="left"/>
+      <w:pPr>
+        <w:ind w:left="4668" w:hanging="360"/>
+      </w:pPr>
+      <w:rPr>
+        <w:rFonts w:ascii="Wingdings" w:hAnsi="Wingdings" w:hint="default"/>
+      </w:rPr>
+    </w:lvl>
+    <w:lvl w:ilvl="6" w:tplc="04140001" w:tentative="1">
+      <w:start w:val="1"/>
+      <w:numFmt w:val="bullet"/>
+      <w:lvlText w:val=""/>
+      <w:lvlJc w:val="left"/>
+      <w:pPr>
+        <w:ind w:left="5388" w:hanging="360"/>
+      </w:pPr>
+      <w:rPr>
+        <w:rFonts w:ascii="Symbol" w:hAnsi="Symbol" w:hint="default"/>
+      </w:rPr>
+    </w:lvl>
+    <w:lvl w:ilvl="7" w:tplc="04140003" w:tentative="1">
+      <w:start w:val="1"/>
+      <w:numFmt w:val="bullet"/>
+      <w:lvlText w:val="o"/>
+      <w:lvlJc w:val="left"/>
+      <w:pPr>
+        <w:ind w:left="6108" w:hanging="360"/>
+      </w:pPr>
+      <w:rPr>
+        <w:rFonts w:ascii="Courier New" w:hAnsi="Courier New" w:cs="Courier New" w:hint="default"/>
+      </w:rPr>
+    </w:lvl>
+    <w:lvl w:ilvl="8" w:tplc="04140005" w:tentative="1">
+      <w:start w:val="1"/>
+      <w:numFmt w:val="bullet"/>
+      <w:lvlText w:val=""/>
+      <w:lvlJc w:val="left"/>
+      <w:pPr>
+        <w:ind w:left="6828" w:hanging="360"/>
+      </w:pPr>
+      <w:rPr>
+        <w:rFonts w:ascii="Wingdings" w:hAnsi="Wingdings" w:hint="default"/>
+      </w:rPr>
+    </w:lvl>
+  </w:abstractNum>
+  <w:abstractNum w:abstractNumId="4">
     <w:nsid w:val="07EB6340"/>
     <w:multiLevelType w:val="multilevel"/>
     <w:tmpl w:val="227A2586"/>
@@ -1881,7 +2562,7 @@
       </w:pPr>
     </w:lvl>
   </w:abstractNum>
-  <w:abstractNum w:abstractNumId="4">
+  <w:abstractNum w:abstractNumId="5">
     <w:nsid w:val="12F44F5F"/>
     <w:multiLevelType w:val="hybridMultilevel"/>
     <w:tmpl w:val="3EC2E766"/>
@@ -1993,7 +2674,7 @@
       </w:rPr>
     </w:lvl>
   </w:abstractNum>
-  <w:abstractNum w:abstractNumId="5">
+  <w:abstractNum w:abstractNumId="6">
     <w:nsid w:val="151A343C"/>
     <w:multiLevelType w:val="hybridMultilevel"/>
     <w:tmpl w:val="4DC4B470"/>
@@ -2106,7 +2787,7 @@
       </w:rPr>
     </w:lvl>
   </w:abstractNum>
-  <w:abstractNum w:abstractNumId="6">
+  <w:abstractNum w:abstractNumId="7">
     <w:nsid w:val="2238773D"/>
     <w:multiLevelType w:val="hybridMultilevel"/>
     <w:tmpl w:val="75EC7276"/>
@@ -2219,7 +2900,7 @@
       </w:rPr>
     </w:lvl>
   </w:abstractNum>
-  <w:abstractNum w:abstractNumId="7">
+  <w:abstractNum w:abstractNumId="8">
     <w:nsid w:val="2B146153"/>
     <w:multiLevelType w:val="hybridMultilevel"/>
     <w:tmpl w:val="E81C2306"/>
@@ -2332,7 +3013,7 @@
       </w:rPr>
     </w:lvl>
   </w:abstractNum>
-  <w:abstractNum w:abstractNumId="8">
+  <w:abstractNum w:abstractNumId="9">
     <w:nsid w:val="2B657EB6"/>
     <w:multiLevelType w:val="hybridMultilevel"/>
     <w:tmpl w:val="EA6002E6"/>
@@ -2422,7 +3103,7 @@
       </w:pPr>
     </w:lvl>
   </w:abstractNum>
-  <w:abstractNum w:abstractNumId="9">
+  <w:abstractNum w:abstractNumId="10">
     <w:nsid w:val="2C8A72A3"/>
     <w:multiLevelType w:val="hybridMultilevel"/>
     <w:tmpl w:val="F7D0B292"/>
@@ -2535,7 +3216,7 @@
       </w:rPr>
     </w:lvl>
   </w:abstractNum>
-  <w:abstractNum w:abstractNumId="10">
+  <w:abstractNum w:abstractNumId="11">
     <w:nsid w:val="2FA86E0D"/>
     <w:multiLevelType w:val="hybridMultilevel"/>
     <w:tmpl w:val="56A801DE"/>
@@ -2648,7 +3329,7 @@
       </w:rPr>
     </w:lvl>
   </w:abstractNum>
-  <w:abstractNum w:abstractNumId="11">
+  <w:abstractNum w:abstractNumId="12">
     <w:nsid w:val="366E4689"/>
     <w:multiLevelType w:val="hybridMultilevel"/>
     <w:tmpl w:val="9BD818D6"/>
@@ -2761,7 +3442,7 @@
       </w:rPr>
     </w:lvl>
   </w:abstractNum>
-  <w:abstractNum w:abstractNumId="12">
+  <w:abstractNum w:abstractNumId="13">
     <w:nsid w:val="39BE6178"/>
     <w:multiLevelType w:val="multilevel"/>
     <w:tmpl w:val="E4762DA6"/>
@@ -2878,7 +3559,7 @@
       </w:pPr>
     </w:lvl>
   </w:abstractNum>
-  <w:abstractNum w:abstractNumId="13">
+  <w:abstractNum w:abstractNumId="14">
     <w:nsid w:val="3CC64302"/>
     <w:multiLevelType w:val="hybridMultilevel"/>
     <w:tmpl w:val="2B105C3C"/>
@@ -2990,7 +3671,7 @@
       </w:rPr>
     </w:lvl>
   </w:abstractNum>
-  <w:abstractNum w:abstractNumId="14">
+  <w:abstractNum w:abstractNumId="15">
     <w:nsid w:val="420A3B66"/>
     <w:multiLevelType w:val="multilevel"/>
     <w:tmpl w:val="04A21682"/>
@@ -3088,7 +3769,7 @@
       </w:pPr>
     </w:lvl>
   </w:abstractNum>
-  <w:abstractNum w:abstractNumId="15">
+  <w:abstractNum w:abstractNumId="16">
     <w:nsid w:val="4D080216"/>
     <w:multiLevelType w:val="hybridMultilevel"/>
     <w:tmpl w:val="C90EB774"/>
@@ -3201,7 +3882,7 @@
       </w:rPr>
     </w:lvl>
   </w:abstractNum>
-  <w:abstractNum w:abstractNumId="16">
+  <w:abstractNum w:abstractNumId="17">
     <w:nsid w:val="4D811BA2"/>
     <w:multiLevelType w:val="hybridMultilevel"/>
     <w:tmpl w:val="35F084A4"/>
@@ -3314,7 +3995,119 @@
       </w:rPr>
     </w:lvl>
   </w:abstractNum>
-  <w:abstractNum w:abstractNumId="17">
+  <w:abstractNum w:abstractNumId="18">
+    <w:nsid w:val="50732166"/>
+    <w:multiLevelType w:val="hybridMultilevel"/>
+    <w:tmpl w:val="315A9EB0"/>
+    <w:lvl w:ilvl="0" w:tplc="1D721006">
+      <w:numFmt w:val="bullet"/>
+      <w:lvlText w:val="-"/>
+      <w:lvlJc w:val="left"/>
+      <w:pPr>
+        <w:ind w:left="720" w:hanging="360"/>
+      </w:pPr>
+      <w:rPr>
+        <w:rFonts w:ascii="Arial" w:eastAsiaTheme="minorEastAsia" w:hAnsi="Arial" w:cs="Arial" w:hint="default"/>
+      </w:rPr>
+    </w:lvl>
+    <w:lvl w:ilvl="1" w:tplc="04140003" w:tentative="1">
+      <w:start w:val="1"/>
+      <w:numFmt w:val="bullet"/>
+      <w:lvlText w:val="o"/>
+      <w:lvlJc w:val="left"/>
+      <w:pPr>
+        <w:ind w:left="1440" w:hanging="360"/>
+      </w:pPr>
+      <w:rPr>
+        <w:rFonts w:ascii="Courier New" w:hAnsi="Courier New" w:cs="Courier New" w:hint="default"/>
+      </w:rPr>
+    </w:lvl>
+    <w:lvl w:ilvl="2" w:tplc="04140005" w:tentative="1">
+      <w:start w:val="1"/>
+      <w:numFmt w:val="bullet"/>
+      <w:lvlText w:val=""/>
+      <w:lvlJc w:val="left"/>
+      <w:pPr>
+        <w:ind w:left="2160" w:hanging="360"/>
+      </w:pPr>
+      <w:rPr>
+        <w:rFonts w:ascii="Wingdings" w:hAnsi="Wingdings" w:hint="default"/>
+      </w:rPr>
+    </w:lvl>
+    <w:lvl w:ilvl="3" w:tplc="04140001" w:tentative="1">
+      <w:start w:val="1"/>
+      <w:numFmt w:val="bullet"/>
+      <w:lvlText w:val=""/>
+      <w:lvlJc w:val="left"/>
+      <w:pPr>
+        <w:ind w:left="2880" w:hanging="360"/>
+      </w:pPr>
+      <w:rPr>
+        <w:rFonts w:ascii="Symbol" w:hAnsi="Symbol" w:hint="default"/>
+      </w:rPr>
+    </w:lvl>
+    <w:lvl w:ilvl="4" w:tplc="04140003" w:tentative="1">
+      <w:start w:val="1"/>
+      <w:numFmt w:val="bullet"/>
+      <w:lvlText w:val="o"/>
+      <w:lvlJc w:val="left"/>
+      <w:pPr>
+        <w:ind w:left="3600" w:hanging="360"/>
+      </w:pPr>
+      <w:rPr>
+        <w:rFonts w:ascii="Courier New" w:hAnsi="Courier New" w:cs="Courier New" w:hint="default"/>
+      </w:rPr>
+    </w:lvl>
+    <w:lvl w:ilvl="5" w:tplc="04140005" w:tentative="1">
+      <w:start w:val="1"/>
+      <w:numFmt w:val="bullet"/>
+      <w:lvlText w:val=""/>
+      <w:lvlJc w:val="left"/>
+      <w:pPr>
+        <w:ind w:left="4320" w:hanging="360"/>
+      </w:pPr>
+      <w:rPr>
+        <w:rFonts w:ascii="Wingdings" w:hAnsi="Wingdings" w:hint="default"/>
+      </w:rPr>
+    </w:lvl>
+    <w:lvl w:ilvl="6" w:tplc="04140001" w:tentative="1">
+      <w:start w:val="1"/>
+      <w:numFmt w:val="bullet"/>
+      <w:lvlText w:val=""/>
+      <w:lvlJc w:val="left"/>
+      <w:pPr>
+        <w:ind w:left="5040" w:hanging="360"/>
+      </w:pPr>
+      <w:rPr>
+        <w:rFonts w:ascii="Symbol" w:hAnsi="Symbol" w:hint="default"/>
+      </w:rPr>
+    </w:lvl>
+    <w:lvl w:ilvl="7" w:tplc="04140003" w:tentative="1">
+      <w:start w:val="1"/>
+      <w:numFmt w:val="bullet"/>
+      <w:lvlText w:val="o"/>
+      <w:lvlJc w:val="left"/>
+      <w:pPr>
+        <w:ind w:left="5760" w:hanging="360"/>
+      </w:pPr>
+      <w:rPr>
+        <w:rFonts w:ascii="Courier New" w:hAnsi="Courier New" w:cs="Courier New" w:hint="default"/>
+      </w:rPr>
+    </w:lvl>
+    <w:lvl w:ilvl="8" w:tplc="04140005" w:tentative="1">
+      <w:start w:val="1"/>
+      <w:numFmt w:val="bullet"/>
+      <w:lvlText w:val=""/>
+      <w:lvlJc w:val="left"/>
+      <w:pPr>
+        <w:ind w:left="6480" w:hanging="360"/>
+      </w:pPr>
+      <w:rPr>
+        <w:rFonts w:ascii="Wingdings" w:hAnsi="Wingdings" w:hint="default"/>
+      </w:rPr>
+    </w:lvl>
+  </w:abstractNum>
+  <w:abstractNum w:abstractNumId="19">
     <w:nsid w:val="50D3661C"/>
     <w:multiLevelType w:val="hybridMultilevel"/>
     <w:tmpl w:val="1488231C"/>
@@ -3427,7 +4220,7 @@
       </w:rPr>
     </w:lvl>
   </w:abstractNum>
-  <w:abstractNum w:abstractNumId="18">
+  <w:abstractNum w:abstractNumId="20">
     <w:nsid w:val="52222624"/>
     <w:multiLevelType w:val="hybridMultilevel"/>
     <w:tmpl w:val="EBDA903E"/>
@@ -3540,7 +4333,7 @@
       </w:rPr>
     </w:lvl>
   </w:abstractNum>
-  <w:abstractNum w:abstractNumId="19">
+  <w:abstractNum w:abstractNumId="21">
     <w:nsid w:val="525976CB"/>
     <w:multiLevelType w:val="multilevel"/>
     <w:tmpl w:val="5D54F5A2"/>
@@ -3653,7 +4446,7 @@
       </w:pPr>
     </w:lvl>
   </w:abstractNum>
-  <w:abstractNum w:abstractNumId="20">
+  <w:abstractNum w:abstractNumId="22">
     <w:nsid w:val="582133D7"/>
     <w:multiLevelType w:val="hybridMultilevel"/>
     <w:tmpl w:val="A7ACF630"/>
@@ -3742,7 +4535,7 @@
       </w:pPr>
     </w:lvl>
   </w:abstractNum>
-  <w:abstractNum w:abstractNumId="21">
+  <w:abstractNum w:abstractNumId="23">
     <w:nsid w:val="5FD95DF6"/>
     <w:multiLevelType w:val="hybridMultilevel"/>
     <w:tmpl w:val="B1A471F6"/>
@@ -3855,7 +4648,7 @@
       </w:rPr>
     </w:lvl>
   </w:abstractNum>
-  <w:abstractNum w:abstractNumId="22">
+  <w:abstractNum w:abstractNumId="24">
     <w:nsid w:val="607F20A9"/>
     <w:multiLevelType w:val="hybridMultilevel"/>
     <w:tmpl w:val="53B48FA6"/>
@@ -3968,7 +4761,7 @@
       </w:rPr>
     </w:lvl>
   </w:abstractNum>
-  <w:abstractNum w:abstractNumId="23">
+  <w:abstractNum w:abstractNumId="25">
     <w:nsid w:val="60C7793A"/>
     <w:multiLevelType w:val="hybridMultilevel"/>
     <w:tmpl w:val="F8E65484"/>
@@ -4081,7 +4874,7 @@
       </w:rPr>
     </w:lvl>
   </w:abstractNum>
-  <w:abstractNum w:abstractNumId="24">
+  <w:abstractNum w:abstractNumId="26">
     <w:nsid w:val="6776756D"/>
     <w:multiLevelType w:val="hybridMultilevel"/>
     <w:tmpl w:val="9D76368E"/>
@@ -4170,7 +4963,7 @@
       </w:pPr>
     </w:lvl>
   </w:abstractNum>
-  <w:abstractNum w:abstractNumId="25">
+  <w:abstractNum w:abstractNumId="27">
     <w:nsid w:val="6887542B"/>
     <w:multiLevelType w:val="multilevel"/>
     <w:tmpl w:val="C9789F88"/>
@@ -4256,7 +5049,7 @@
       </w:pPr>
     </w:lvl>
   </w:abstractNum>
-  <w:abstractNum w:abstractNumId="26">
+  <w:abstractNum w:abstractNumId="28">
     <w:nsid w:val="70246C4D"/>
     <w:multiLevelType w:val="hybridMultilevel"/>
     <w:tmpl w:val="4816D958"/>
@@ -4369,7 +5162,7 @@
       </w:rPr>
     </w:lvl>
   </w:abstractNum>
-  <w:abstractNum w:abstractNumId="27">
+  <w:abstractNum w:abstractNumId="29">
     <w:nsid w:val="722C410A"/>
     <w:multiLevelType w:val="hybridMultilevel"/>
     <w:tmpl w:val="F140D2E6"/>
@@ -4459,7 +5252,7 @@
       </w:pPr>
     </w:lvl>
   </w:abstractNum>
-  <w:abstractNum w:abstractNumId="28">
+  <w:abstractNum w:abstractNumId="30">
     <w:nsid w:val="73FE39FB"/>
     <w:multiLevelType w:val="multilevel"/>
     <w:tmpl w:val="3126C87A"/>
@@ -4576,7 +5369,7 @@
       </w:pPr>
     </w:lvl>
   </w:abstractNum>
-  <w:abstractNum w:abstractNumId="29">
+  <w:abstractNum w:abstractNumId="31">
     <w:nsid w:val="7BF65D85"/>
     <w:multiLevelType w:val="hybridMultilevel"/>
     <w:tmpl w:val="CA20E9DA"/>
@@ -4693,91 +5486,97 @@
     <w:abstractNumId w:val="0"/>
   </w:num>
   <w:num w:numId="2">
-    <w:abstractNumId w:val="25"/>
+    <w:abstractNumId w:val="27"/>
   </w:num>
   <w:num w:numId="3">
-    <w:abstractNumId w:val="3"/>
+    <w:abstractNumId w:val="4"/>
   </w:num>
   <w:num w:numId="4">
-    <w:abstractNumId w:val="14"/>
+    <w:abstractNumId w:val="15"/>
   </w:num>
   <w:num w:numId="5">
-    <w:abstractNumId w:val="16"/>
+    <w:abstractNumId w:val="17"/>
   </w:num>
   <w:num w:numId="6">
-    <w:abstractNumId w:val="21"/>
+    <w:abstractNumId w:val="23"/>
   </w:num>
   <w:num w:numId="7">
-    <w:abstractNumId w:val="9"/>
+    <w:abstractNumId w:val="10"/>
   </w:num>
   <w:num w:numId="8">
     <w:abstractNumId w:val="1"/>
   </w:num>
   <w:num w:numId="9">
-    <w:abstractNumId w:val="29"/>
+    <w:abstractNumId w:val="31"/>
   </w:num>
   <w:num w:numId="10">
-    <w:abstractNumId w:val="10"/>
+    <w:abstractNumId w:val="11"/>
   </w:num>
   <w:num w:numId="11">
+    <w:abstractNumId w:val="30"/>
+  </w:num>
+  <w:num w:numId="12">
+    <w:abstractNumId w:val="13"/>
+  </w:num>
+  <w:num w:numId="13">
+    <w:abstractNumId w:val="21"/>
+  </w:num>
+  <w:num w:numId="14">
+    <w:abstractNumId w:val="9"/>
+  </w:num>
+  <w:num w:numId="15">
+    <w:abstractNumId w:val="12"/>
+  </w:num>
+  <w:num w:numId="16">
+    <w:abstractNumId w:val="8"/>
+  </w:num>
+  <w:num w:numId="17">
+    <w:abstractNumId w:val="6"/>
+  </w:num>
+  <w:num w:numId="18">
+    <w:abstractNumId w:val="19"/>
+  </w:num>
+  <w:num w:numId="19">
+    <w:abstractNumId w:val="26"/>
+  </w:num>
+  <w:num w:numId="20">
+    <w:abstractNumId w:val="25"/>
+  </w:num>
+  <w:num w:numId="21">
+    <w:abstractNumId w:val="24"/>
+  </w:num>
+  <w:num w:numId="22">
     <w:abstractNumId w:val="28"/>
   </w:num>
-  <w:num w:numId="12">
-    <w:abstractNumId w:val="12"/>
+  <w:num w:numId="23">
+    <w:abstractNumId w:val="16"/>
   </w:num>
-  <w:num w:numId="13">
-    <w:abstractNumId w:val="19"/>
+  <w:num w:numId="24">
+    <w:abstractNumId w:val="20"/>
   </w:num>
-  <w:num w:numId="14">
-    <w:abstractNumId w:val="8"/>
+  <w:num w:numId="25">
+    <w:abstractNumId w:val="22"/>
   </w:num>
-  <w:num w:numId="15">
-    <w:abstractNumId w:val="11"/>
+  <w:num w:numId="26">
+    <w:abstractNumId w:val="14"/>
   </w:num>
-  <w:num w:numId="16">
-    <w:abstractNumId w:val="7"/>
-  </w:num>
-  <w:num w:numId="17">
+  <w:num w:numId="27">
     <w:abstractNumId w:val="5"/>
   </w:num>
-  <w:num w:numId="18">
-    <w:abstractNumId w:val="17"/>
-  </w:num>
-  <w:num w:numId="19">
-    <w:abstractNumId w:val="24"/>
-  </w:num>
-  <w:num w:numId="20">
-    <w:abstractNumId w:val="23"/>
-  </w:num>
-  <w:num w:numId="21">
-    <w:abstractNumId w:val="22"/>
-  </w:num>
-  <w:num w:numId="22">
-    <w:abstractNumId w:val="26"/>
-  </w:num>
-  <w:num w:numId="23">
-    <w:abstractNumId w:val="15"/>
-  </w:num>
-  <w:num w:numId="24">
-    <w:abstractNumId w:val="18"/>
-  </w:num>
-  <w:num w:numId="25">
-    <w:abstractNumId w:val="20"/>
-  </w:num>
-  <w:num w:numId="26">
-    <w:abstractNumId w:val="13"/>
-  </w:num>
-  <w:num w:numId="27">
-    <w:abstractNumId w:val="4"/>
-  </w:num>
   <w:num w:numId="28">
-    <w:abstractNumId w:val="27"/>
+    <w:abstractNumId w:val="29"/>
   </w:num>
   <w:num w:numId="29">
     <w:abstractNumId w:val="2"/>
   </w:num>
   <w:num w:numId="30">
-    <w:abstractNumId w:val="6"/>
+    <w:abstractNumId w:val="7"/>
+  </w:num>
+  <w:num w:numId="31">
+    <w:abstractNumId w:val="3"/>
+  </w:num>
+  <w:num w:numId="32">
+    <w:abstractNumId w:val="18"/>
   </w:num>
 </w:numbering>
 </file>
@@ -5803,7 +6602,7 @@
 </file>
 
 <file path=customXml/itemProps1.xml><?xml version="1.0" encoding="utf-8"?>
-<ds:datastoreItem xmlns:ds="http://schemas.openxmlformats.org/officeDocument/2006/customXml" ds:itemID="{70559FC0-25A7-4A28-BCD8-9764F996A56C}">
+<ds:datastoreItem xmlns:ds="http://schemas.openxmlformats.org/officeDocument/2006/customXml" ds:itemID="{E542AB0C-01FE-41F0-B900-83820E16C9E7}">
   <ds:schemaRefs>
     <ds:schemaRef ds:uri="http://schemas.openxmlformats.org/officeDocument/2006/bibliography"/>
   </ds:schemaRefs>

</xml_diff>